<commit_message>
3 komits: proekts konkurss-uzmini-filmu
</commit_message>
<xml_diff>
--- a/docs/Projekta dokumentacija.docx
+++ b/docs/Projekta dokumentacija.docx
@@ -499,18 +499,7 @@
                                     <w:szCs w:val="48"/>
                                     <w:lang w:val="en-GB"/>
                                   </w:rPr>
-                                  <w:t>”</w:t>
-                                </w:r>
-                                <w:r>
-                                  <w:rPr>
-                                    <w:rFonts w:asciiTheme="majorHAnsi" w:eastAsiaTheme="majorEastAsia" w:hAnsiTheme="majorHAnsi" w:cstheme="majorBidi"/>
-                                    <w:b/>
-                                    <w:color w:val="262626" w:themeColor="text1" w:themeTint="D9"/>
-                                    <w:sz w:val="48"/>
-                                    <w:szCs w:val="48"/>
-                                    <w:lang w:val="en-GB"/>
-                                  </w:rPr>
-                                  <w:t xml:space="preserve"> </w:t>
+                                  <w:t xml:space="preserve">” </w:t>
                                 </w:r>
                                 <w:sdt>
                                   <w:sdtPr>
@@ -725,10 +714,10 @@
                 <v:path o:extrusionok="f" gradientshapeok="t" o:connecttype="rect"/>
                 <o:lock v:ext="edit" aspectratio="t"/>
               </v:shapetype>
-              <v:shape id="_x0000_i1029" type="#_x0000_t75" style="width:334.95pt;height:334.6pt" o:ole="">
+              <v:shape id="_x0000_i1025" type="#_x0000_t75" style="width:334.95pt;height:334.6pt" o:ole="">
                 <v:imagedata r:id="rId8" o:title=""/>
               </v:shape>
-              <o:OLEObject Type="Embed" ProgID="Unknown" ShapeID="_x0000_i1029" DrawAspect="Content" ObjectID="_1832346110" r:id="rId9"/>
+              <o:OLEObject Type="Embed" ProgID="Unknown" ShapeID="_x0000_i1025" DrawAspect="Content" ObjectID="_1832349108" r:id="rId9"/>
             </w:object>
           </w:r>
           <w:r>
@@ -2778,13 +2767,7 @@
         <w:rPr>
           <w:lang w:val="lv-LV"/>
         </w:rPr>
-        <w:t>organizator</w:t>
-      </w:r>
-      <w:r>
-        <w:rPr>
-          <w:lang w:val="lv-LV"/>
-        </w:rPr>
-        <w:t>s</w:t>
+        <w:t>organizators</w:t>
       </w:r>
       <w:r>
         <w:rPr>
@@ -5787,7 +5770,99 @@
           <w:szCs w:val="24"/>
           <w:lang w:val="lv-LV"/>
         </w:rPr>
-        <w:t>izstrādei tiks izmantota izstrādes vide Visual Studio Code;</w:t>
+        <w:t xml:space="preserve">izstrādei tiks izmantota izstrādes vide </w:t>
+      </w:r>
+      <w:proofErr w:type="spellStart"/>
+      <w:r>
+        <w:rPr>
+          <w:sz w:val="24"/>
+          <w:szCs w:val="24"/>
+          <w:lang w:val="lv-LV"/>
+        </w:rPr>
+        <w:t>Visual</w:t>
+      </w:r>
+      <w:proofErr w:type="spellEnd"/>
+      <w:r>
+        <w:rPr>
+          <w:sz w:val="24"/>
+          <w:szCs w:val="24"/>
+          <w:lang w:val="lv-LV"/>
+        </w:rPr>
+        <w:t xml:space="preserve"> </w:t>
+      </w:r>
+      <w:proofErr w:type="spellStart"/>
+      <w:r>
+        <w:rPr>
+          <w:sz w:val="24"/>
+          <w:szCs w:val="24"/>
+          <w:lang w:val="lv-LV"/>
+        </w:rPr>
+        <w:t>Studio</w:t>
+      </w:r>
+      <w:proofErr w:type="spellEnd"/>
+      <w:r>
+        <w:rPr>
+          <w:sz w:val="24"/>
+          <w:szCs w:val="24"/>
+          <w:lang w:val="lv-LV"/>
+        </w:rPr>
+        <w:t xml:space="preserve"> Code;</w:t>
+      </w:r>
+    </w:p>
+    <w:p>
+      <w:pPr>
+        <w:pStyle w:val="ListParagraph"/>
+        <w:numPr>
+          <w:ilvl w:val="0"/>
+          <w:numId w:val="26"/>
+        </w:numPr>
+        <w:rPr>
+          <w:lang w:val="lv-LV"/>
+        </w:rPr>
+      </w:pPr>
+      <w:r>
+        <w:rPr>
+          <w:sz w:val="24"/>
+          <w:szCs w:val="24"/>
+          <w:lang w:val="lv-LV"/>
+        </w:rPr>
+        <w:t xml:space="preserve">bildes tiek </w:t>
+      </w:r>
+      <w:proofErr w:type="spellStart"/>
+      <w:r>
+        <w:rPr>
+          <w:sz w:val="24"/>
+          <w:szCs w:val="24"/>
+          <w:lang w:val="lv-LV"/>
+        </w:rPr>
+        <w:t>lejuplādētas</w:t>
+      </w:r>
+      <w:proofErr w:type="spellEnd"/>
+      <w:r>
+        <w:rPr>
+          <w:sz w:val="24"/>
+          <w:szCs w:val="24"/>
+          <w:lang w:val="lv-LV"/>
+        </w:rPr>
+        <w:t xml:space="preserve"> no internetā un pielāgoti ar </w:t>
+      </w:r>
+      <w:proofErr w:type="spellStart"/>
+      <w:r>
+        <w:rPr>
+          <w:sz w:val="24"/>
+          <w:szCs w:val="24"/>
+          <w:lang w:val="lv-LV"/>
+        </w:rPr>
+        <w:t>photoshop</w:t>
+      </w:r>
+      <w:proofErr w:type="spellEnd"/>
+      <w:r>
+        <w:rPr>
+          <w:sz w:val="24"/>
+          <w:szCs w:val="24"/>
+          <w:lang w:val="lv-LV"/>
+        </w:rPr>
+        <w:t>.</w:t>
       </w:r>
     </w:p>
     <w:p>
@@ -6180,16 +6255,7 @@
                                 <w:lang w:val="en-GB"/>
                               </w:rPr>
                               <w:br/>
-                              <w:t xml:space="preserve">2) </w:t>
-                            </w:r>
-                            <w:r>
-                              <w:rPr>
-                                <w:rFonts w:eastAsia="Times New Roman"/>
-                                <w:sz w:val="20"/>
-                                <w:szCs w:val="20"/>
-                                <w:lang w:val="en-GB"/>
-                              </w:rPr>
-                              <w:t>Ja i</w:t>
+                              <w:t xml:space="preserve">2) Ja </w:t>
                             </w:r>
                             <w:proofErr w:type="spellStart"/>
                             <w:r>
@@ -6199,7 +6265,7 @@
                                 <w:szCs w:val="20"/>
                                 <w:lang w:val="en-GB"/>
                               </w:rPr>
-                              <w:t>r</w:t>
+                              <w:t>ir</w:t>
                             </w:r>
                             <w:proofErr w:type="spellEnd"/>
                             <w:r>
@@ -8108,16 +8174,7 @@
           <w:sz w:val="24"/>
           <w:szCs w:val="24"/>
         </w:rPr>
-        <w:t>T</w:t>
-      </w:r>
-      <w:r>
-        <w:rPr>
-          <w:rFonts w:ascii="Calibri" w:eastAsia="Times New Roman" w:hAnsi="Calibri" w:cs="Calibri"/>
-          <w:color w:val="000000"/>
-          <w:sz w:val="24"/>
-          <w:szCs w:val="24"/>
-        </w:rPr>
-        <w:t>iek</w:t>
+        <w:t>Tiek</w:t>
       </w:r>
       <w:proofErr w:type="spellEnd"/>
       <w:r>
@@ -9004,6 +9061,7 @@
           <w:szCs w:val="24"/>
         </w:rPr>
       </w:pPr>
+      <w:proofErr w:type="spellStart"/>
       <w:r>
         <w:rPr>
           <w:rFonts w:ascii="Calibri" w:eastAsia="Times New Roman" w:hAnsi="Calibri" w:cs="Calibri"/>
@@ -9011,7 +9069,17 @@
           <w:sz w:val="24"/>
           <w:szCs w:val="24"/>
         </w:rPr>
-        <w:t xml:space="preserve">Klikšķis </w:t>
+        <w:t>Klikšķis</w:t>
+      </w:r>
+      <w:proofErr w:type="spellEnd"/>
+      <w:r>
+        <w:rPr>
+          <w:rFonts w:ascii="Calibri" w:eastAsia="Times New Roman" w:hAnsi="Calibri" w:cs="Calibri"/>
+          <w:color w:val="000000"/>
+          <w:sz w:val="24"/>
+          <w:szCs w:val="24"/>
+        </w:rPr>
+        <w:t xml:space="preserve"> </w:t>
       </w:r>
       <w:proofErr w:type="spellStart"/>
       <w:r>
@@ -11299,13 +11367,7 @@
               <w:rPr>
                 <w:lang w:val="lv-LV"/>
               </w:rPr>
-              <w:t xml:space="preserve">klikšķinot </w:t>
-            </w:r>
-            <w:r>
-              <w:rPr>
-                <w:lang w:val="lv-LV"/>
-              </w:rPr>
-              <w:t>uz numuru atveras jautājuma skats</w:t>
+              <w:t>klikšķinot uz numuru atveras jautājuma skats</w:t>
             </w:r>
           </w:p>
         </w:tc>
@@ -11799,7 +11861,7 @@
             <w:pPr>
               <w:ind w:left="720"/>
               <w:rPr>
-                <w:lang w:val="en-GB"/>
+                <w:lang w:val="lv-LV"/>
               </w:rPr>
             </w:pPr>
             <w:r>
@@ -11918,13 +11980,7 @@
               <w:rPr>
                 <w:lang w:val="lv-LV"/>
               </w:rPr>
-              <w:t>konkurs</w:t>
-            </w:r>
-            <w:r>
-              <w:rPr>
-                <w:lang w:val="lv-LV"/>
-              </w:rPr>
-              <w:t>s</w:t>
+              <w:t>konkurss</w:t>
             </w:r>
             <w:r>
               <w:rPr>
@@ -12273,16 +12329,7 @@
           <w:szCs w:val="24"/>
           <w:lang w:val="lv-LV"/>
         </w:rPr>
-        <w:t>mapes</w:t>
-      </w:r>
-      <w:r>
-        <w:rPr>
-          <w:bCs/>
-          <w:sz w:val="24"/>
-          <w:szCs w:val="24"/>
-          <w:lang w:val="lv-LV"/>
-        </w:rPr>
-        <w:t xml:space="preserve"> </w:t>
+        <w:t xml:space="preserve">mapes </w:t>
       </w:r>
       <w:r>
         <w:rPr>
@@ -13264,6 +13311,7 @@
       </w:pPr>
       <w:r>
         <w:rPr>
+          <w:noProof/>
           <w:lang w:val="lv-LV"/>
         </w:rPr>
         <w:lastRenderedPageBreak/>
@@ -13412,6 +13460,7 @@
         <w:rPr>
           <w:b/>
           <w:bCs/>
+          <w:noProof/>
           <w:sz w:val="24"/>
           <w:szCs w:val="24"/>
           <w:lang w:val="lv-LV"/>
@@ -20518,27 +20567,7 @@
           <w:sz w:val="24"/>
           <w:szCs w:val="24"/>
         </w:rPr>
-        <w:t xml:space="preserve"> = '</w:t>
-      </w:r>
-      <w:proofErr w:type="spellStart"/>
-      <w:r>
-        <w:rPr>
-          <w:rFonts w:ascii="Consolas" w:eastAsia="Times New Roman" w:hAnsi="Consolas" w:cs="Times New Roman"/>
-          <w:color w:val="0000FF"/>
-          <w:sz w:val="24"/>
-          <w:szCs w:val="24"/>
-        </w:rPr>
-        <w:t>lightgrey</w:t>
-      </w:r>
-      <w:proofErr w:type="spellEnd"/>
-      <w:r>
-        <w:rPr>
-          <w:rFonts w:ascii="Consolas" w:eastAsia="Times New Roman" w:hAnsi="Consolas" w:cs="Times New Roman"/>
-          <w:color w:val="0000FF"/>
-          <w:sz w:val="24"/>
-          <w:szCs w:val="24"/>
-        </w:rPr>
-        <w:t xml:space="preserve">', </w:t>
+        <w:t xml:space="preserve"> = 'lightgrey', </w:t>
       </w:r>
     </w:p>
     <w:p>
@@ -22423,27 +22452,7 @@
           <w:sz w:val="24"/>
           <w:szCs w:val="24"/>
         </w:rPr>
-        <w:t xml:space="preserve"> = '</w:t>
-      </w:r>
-      <w:proofErr w:type="spellStart"/>
-      <w:r>
-        <w:rPr>
-          <w:rFonts w:ascii="Consolas" w:eastAsia="Times New Roman" w:hAnsi="Consolas" w:cs="Times New Roman"/>
-          <w:color w:val="0000FF"/>
-          <w:sz w:val="24"/>
-          <w:szCs w:val="24"/>
-        </w:rPr>
-        <w:t>lightgrey</w:t>
-      </w:r>
-      <w:proofErr w:type="spellEnd"/>
-      <w:r>
-        <w:rPr>
-          <w:rFonts w:ascii="Consolas" w:eastAsia="Times New Roman" w:hAnsi="Consolas" w:cs="Times New Roman"/>
-          <w:color w:val="0000FF"/>
-          <w:sz w:val="24"/>
-          <w:szCs w:val="24"/>
-        </w:rPr>
-        <w:t xml:space="preserve">', </w:t>
+        <w:t xml:space="preserve"> = 'lightgrey', </w:t>
       </w:r>
     </w:p>
     <w:p>
@@ -23318,27 +23327,7 @@
           <w:sz w:val="24"/>
           <w:szCs w:val="24"/>
         </w:rPr>
-        <w:t xml:space="preserve"> = '</w:t>
-      </w:r>
-      <w:proofErr w:type="spellStart"/>
-      <w:r>
-        <w:rPr>
-          <w:rFonts w:ascii="Consolas" w:eastAsia="Times New Roman" w:hAnsi="Consolas" w:cs="Times New Roman"/>
-          <w:color w:val="0000FF"/>
-          <w:sz w:val="24"/>
-          <w:szCs w:val="24"/>
-        </w:rPr>
-        <w:t>lightgrey</w:t>
-      </w:r>
-      <w:proofErr w:type="spellEnd"/>
-      <w:r>
-        <w:rPr>
-          <w:rFonts w:ascii="Consolas" w:eastAsia="Times New Roman" w:hAnsi="Consolas" w:cs="Times New Roman"/>
-          <w:color w:val="0000FF"/>
-          <w:sz w:val="24"/>
-          <w:szCs w:val="24"/>
-        </w:rPr>
-        <w:t xml:space="preserve">', </w:t>
+        <w:t xml:space="preserve"> = 'lightgrey', </w:t>
       </w:r>
     </w:p>
     <w:p>
@@ -24317,27 +24306,7 @@
           <w:sz w:val="24"/>
           <w:szCs w:val="24"/>
         </w:rPr>
-        <w:t xml:space="preserve"> = '</w:t>
-      </w:r>
-      <w:proofErr w:type="spellStart"/>
-      <w:r>
-        <w:rPr>
-          <w:rFonts w:ascii="Consolas" w:eastAsia="Times New Roman" w:hAnsi="Consolas" w:cs="Times New Roman"/>
-          <w:color w:val="0000FF"/>
-          <w:sz w:val="24"/>
-          <w:szCs w:val="24"/>
-        </w:rPr>
-        <w:t>lightgrey</w:t>
-      </w:r>
-      <w:proofErr w:type="spellEnd"/>
-      <w:r>
-        <w:rPr>
-          <w:rFonts w:ascii="Consolas" w:eastAsia="Times New Roman" w:hAnsi="Consolas" w:cs="Times New Roman"/>
-          <w:color w:val="0000FF"/>
-          <w:sz w:val="24"/>
-          <w:szCs w:val="24"/>
-        </w:rPr>
-        <w:t xml:space="preserve">', </w:t>
+        <w:t xml:space="preserve"> = 'lightgrey', </w:t>
       </w:r>
     </w:p>
     <w:p>
@@ -29655,6 +29624,7 @@
   <w:style w:type="character" w:default="1" w:styleId="DefaultParagraphFont">
     <w:name w:val="Default Paragraph Font"/>
     <w:uiPriority w:val="1"/>
+    <w:semiHidden/>
     <w:unhideWhenUsed/>
   </w:style>
   <w:style w:type="table" w:default="1" w:styleId="TableNormal">

</xml_diff>